<commit_message>
new files added that i learnt previous 2 weeks
</commit_message>
<xml_diff>
--- a/Redis stores data in memory.docx
+++ b/Redis stores data in memory.docx
@@ -42,6 +42,26 @@
           <w:lang w:val="en-GB"/>
         </w:rPr>
       </w:pPr>
+      <w:r>
+        <w:rPr>
+          <w:lang w:val="en-GB"/>
+        </w:rPr>
+        <w:t>REMOTE DICTIONARY SERVER</w:t>
+      </w:r>
+    </w:p>
+    <w:p>
+      <w:pPr>
+        <w:rPr>
+          <w:lang w:val="en-GB"/>
+        </w:rPr>
+      </w:pPr>
+    </w:p>
+    <w:p>
+      <w:pPr>
+        <w:rPr>
+          <w:lang w:val="en-GB"/>
+        </w:rPr>
+      </w:pPr>
     </w:p>
     <w:p>
       <w:pPr>
@@ -477,6 +497,7 @@
         <w:rPr>
           <w:lang w:val="en-PK"/>
         </w:rPr>
+        <w:lastRenderedPageBreak/>
         <w:br/>
         <w:t xml:space="preserve">    public </w:t>
       </w:r>
@@ -534,12 +555,6 @@
           <w:lang w:val="en-PK"/>
         </w:rPr>
         <w:br/>
-      </w:r>
-      <w:r>
-        <w:rPr>
-          <w:lang w:val="en-PK"/>
-        </w:rPr>
-        <w:lastRenderedPageBreak/>
         <w:t xml:space="preserve">    }</w:t>
       </w:r>
       <w:r>
@@ -1055,6 +1070,493 @@
         <w:br/>
         <w:t>}</w:t>
       </w:r>
+    </w:p>
+    <w:p>
+      <w:pPr>
+        <w:rPr>
+          <w:lang w:val="en-PK"/>
+        </w:rPr>
+      </w:pPr>
+    </w:p>
+    <w:p>
+      <w:pPr>
+        <w:rPr>
+          <w:lang w:val="en-PK"/>
+        </w:rPr>
+      </w:pPr>
+    </w:p>
+    <w:p>
+      <w:pPr>
+        <w:rPr>
+          <w:lang w:val="en-PK"/>
+        </w:rPr>
+      </w:pPr>
+    </w:p>
+    <w:p>
+      <w:pPr>
+        <w:rPr>
+          <w:lang w:val="en-PK"/>
+        </w:rPr>
+      </w:pPr>
+    </w:p>
+    <w:p>
+      <w:pPr>
+        <w:rPr>
+          <w:lang w:val="en-PK"/>
+        </w:rPr>
+      </w:pPr>
+    </w:p>
+    <w:p>
+      <w:pPr>
+        <w:rPr>
+          <w:lang w:val="en-PK"/>
+        </w:rPr>
+      </w:pPr>
+      <w:r>
+        <w:rPr>
+          <w:lang w:val="en-PK"/>
+        </w:rPr>
+        <w:lastRenderedPageBreak/>
+        <w:drawing>
+          <wp:inline distT="0" distB="0" distL="0" distR="0" wp14:anchorId="3F5CCAB5" wp14:editId="65D95A04">
+            <wp:extent cx="5731510" cy="1866265"/>
+            <wp:effectExtent l="0" t="0" r="2540" b="635"/>
+            <wp:docPr id="3" name="Picture 3"/>
+            <wp:cNvGraphicFramePr>
+              <a:graphicFrameLocks xmlns:a="http://schemas.openxmlformats.org/drawingml/2006/main" noChangeAspect="1"/>
+            </wp:cNvGraphicFramePr>
+            <a:graphic xmlns:a="http://schemas.openxmlformats.org/drawingml/2006/main">
+              <a:graphicData uri="http://schemas.openxmlformats.org/drawingml/2006/picture">
+                <pic:pic xmlns:pic="http://schemas.openxmlformats.org/drawingml/2006/picture">
+                  <pic:nvPicPr>
+                    <pic:cNvPr id="1" name=""/>
+                    <pic:cNvPicPr/>
+                  </pic:nvPicPr>
+                  <pic:blipFill>
+                    <a:blip r:embed="rId5"/>
+                    <a:stretch>
+                      <a:fillRect/>
+                    </a:stretch>
+                  </pic:blipFill>
+                  <pic:spPr>
+                    <a:xfrm>
+                      <a:off x="0" y="0"/>
+                      <a:ext cx="5731510" cy="1866265"/>
+                    </a:xfrm>
+                    <a:prstGeom prst="rect">
+                      <a:avLst/>
+                    </a:prstGeom>
+                  </pic:spPr>
+                </pic:pic>
+              </a:graphicData>
+            </a:graphic>
+          </wp:inline>
+        </w:drawing>
+      </w:r>
+      <w:r>
+        <w:rPr>
+          <w:lang w:val="en-PK"/>
+        </w:rPr>
+        <w:t xml:space="preserve"> </w:t>
+      </w:r>
+      <w:r>
+        <w:rPr>
+          <w:lang w:val="en-PK"/>
+        </w:rPr>
+        <w:drawing>
+          <wp:inline distT="0" distB="0" distL="0" distR="0" wp14:anchorId="0EA4431E" wp14:editId="4EAF7C1C">
+            <wp:extent cx="5731510" cy="2127885"/>
+            <wp:effectExtent l="0" t="0" r="2540" b="5715"/>
+            <wp:docPr id="2" name="Picture 2"/>
+            <wp:cNvGraphicFramePr>
+              <a:graphicFrameLocks xmlns:a="http://schemas.openxmlformats.org/drawingml/2006/main" noChangeAspect="1"/>
+            </wp:cNvGraphicFramePr>
+            <a:graphic xmlns:a="http://schemas.openxmlformats.org/drawingml/2006/main">
+              <a:graphicData uri="http://schemas.openxmlformats.org/drawingml/2006/picture">
+                <pic:pic xmlns:pic="http://schemas.openxmlformats.org/drawingml/2006/picture">
+                  <pic:nvPicPr>
+                    <pic:cNvPr id="1" name=""/>
+                    <pic:cNvPicPr/>
+                  </pic:nvPicPr>
+                  <pic:blipFill>
+                    <a:blip r:embed="rId6"/>
+                    <a:stretch>
+                      <a:fillRect/>
+                    </a:stretch>
+                  </pic:blipFill>
+                  <pic:spPr>
+                    <a:xfrm>
+                      <a:off x="0" y="0"/>
+                      <a:ext cx="5731510" cy="2127885"/>
+                    </a:xfrm>
+                    <a:prstGeom prst="rect">
+                      <a:avLst/>
+                    </a:prstGeom>
+                  </pic:spPr>
+                </pic:pic>
+              </a:graphicData>
+            </a:graphic>
+          </wp:inline>
+        </w:drawing>
+      </w:r>
+      <w:r>
+        <w:rPr>
+          <w:lang w:val="en-PK"/>
+        </w:rPr>
+        <w:t xml:space="preserve"> </w:t>
+      </w:r>
+      <w:r>
+        <w:rPr>
+          <w:lang w:val="en-PK"/>
+        </w:rPr>
+        <w:drawing>
+          <wp:inline distT="0" distB="0" distL="0" distR="0" wp14:anchorId="2EA74B6D" wp14:editId="19FE11E4">
+            <wp:extent cx="5731510" cy="3398520"/>
+            <wp:effectExtent l="0" t="0" r="2540" b="0"/>
+            <wp:docPr id="1" name="Picture 1"/>
+            <wp:cNvGraphicFramePr>
+              <a:graphicFrameLocks xmlns:a="http://schemas.openxmlformats.org/drawingml/2006/main" noChangeAspect="1"/>
+            </wp:cNvGraphicFramePr>
+            <a:graphic xmlns:a="http://schemas.openxmlformats.org/drawingml/2006/main">
+              <a:graphicData uri="http://schemas.openxmlformats.org/drawingml/2006/picture">
+                <pic:pic xmlns:pic="http://schemas.openxmlformats.org/drawingml/2006/picture">
+                  <pic:nvPicPr>
+                    <pic:cNvPr id="1" name=""/>
+                    <pic:cNvPicPr/>
+                  </pic:nvPicPr>
+                  <pic:blipFill>
+                    <a:blip r:embed="rId7"/>
+                    <a:stretch>
+                      <a:fillRect/>
+                    </a:stretch>
+                  </pic:blipFill>
+                  <pic:spPr>
+                    <a:xfrm>
+                      <a:off x="0" y="0"/>
+                      <a:ext cx="5731510" cy="3398520"/>
+                    </a:xfrm>
+                    <a:prstGeom prst="rect">
+                      <a:avLst/>
+                    </a:prstGeom>
+                  </pic:spPr>
+                </pic:pic>
+              </a:graphicData>
+            </a:graphic>
+          </wp:inline>
+        </w:drawing>
+      </w:r>
+    </w:p>
+    <w:p>
+      <w:pPr>
+        <w:rPr>
+          <w:lang w:val="en-PK"/>
+        </w:rPr>
+      </w:pPr>
+    </w:p>
+    <w:p>
+      <w:pPr>
+        <w:rPr>
+          <w:lang w:val="en-PK"/>
+        </w:rPr>
+      </w:pPr>
+      <w:r>
+        <w:rPr>
+          <w:lang w:val="en-PK"/>
+        </w:rPr>
+        <w:lastRenderedPageBreak/>
+        <w:drawing>
+          <wp:inline distT="0" distB="0" distL="0" distR="0" wp14:anchorId="7CB87408" wp14:editId="597E9B6F">
+            <wp:extent cx="5731510" cy="2978150"/>
+            <wp:effectExtent l="0" t="0" r="2540" b="0"/>
+            <wp:docPr id="4" name="Picture 4"/>
+            <wp:cNvGraphicFramePr>
+              <a:graphicFrameLocks xmlns:a="http://schemas.openxmlformats.org/drawingml/2006/main" noChangeAspect="1"/>
+            </wp:cNvGraphicFramePr>
+            <a:graphic xmlns:a="http://schemas.openxmlformats.org/drawingml/2006/main">
+              <a:graphicData uri="http://schemas.openxmlformats.org/drawingml/2006/picture">
+                <pic:pic xmlns:pic="http://schemas.openxmlformats.org/drawingml/2006/picture">
+                  <pic:nvPicPr>
+                    <pic:cNvPr id="1" name=""/>
+                    <pic:cNvPicPr/>
+                  </pic:nvPicPr>
+                  <pic:blipFill>
+                    <a:blip r:embed="rId8"/>
+                    <a:stretch>
+                      <a:fillRect/>
+                    </a:stretch>
+                  </pic:blipFill>
+                  <pic:spPr>
+                    <a:xfrm>
+                      <a:off x="0" y="0"/>
+                      <a:ext cx="5731510" cy="2978150"/>
+                    </a:xfrm>
+                    <a:prstGeom prst="rect">
+                      <a:avLst/>
+                    </a:prstGeom>
+                  </pic:spPr>
+                </pic:pic>
+              </a:graphicData>
+            </a:graphic>
+          </wp:inline>
+        </w:drawing>
+      </w:r>
+    </w:p>
+    <w:p>
+      <w:pPr>
+        <w:rPr>
+          <w:lang w:val="en-PK"/>
+        </w:rPr>
+      </w:pPr>
+      <w:r>
+        <w:rPr>
+          <w:lang w:val="en-PK"/>
+        </w:rPr>
+        <w:t>Redis is single thread, no overhead</w:t>
+      </w:r>
+    </w:p>
+    <w:p>
+      <w:pPr>
+        <w:rPr>
+          <w:lang w:val="en-PK"/>
+        </w:rPr>
+      </w:pPr>
+      <w:r>
+        <w:rPr>
+          <w:lang w:val="en-PK"/>
+        </w:rPr>
+        <w:t>Concurrency via non blocking I/O</w:t>
+      </w:r>
+    </w:p>
+    <w:p>
+      <w:pPr>
+        <w:rPr>
+          <w:lang w:val="en-PK"/>
+        </w:rPr>
+      </w:pPr>
+    </w:p>
+    <w:p>
+      <w:pPr>
+        <w:rPr>
+          <w:lang w:val="en-PK"/>
+        </w:rPr>
+      </w:pPr>
+      <w:r>
+        <w:rPr>
+          <w:lang w:val="en-PK"/>
+        </w:rPr>
+        <w:t xml:space="preserve">To handle volume of requests, </w:t>
+      </w:r>
+      <w:proofErr w:type="spellStart"/>
+      <w:r>
+        <w:rPr>
+          <w:lang w:val="en-PK"/>
+        </w:rPr>
+        <w:t>redis</w:t>
+      </w:r>
+      <w:proofErr w:type="spellEnd"/>
+      <w:r>
+        <w:rPr>
+          <w:lang w:val="en-PK"/>
+        </w:rPr>
+        <w:t xml:space="preserve"> is </w:t>
+      </w:r>
+      <w:proofErr w:type="spellStart"/>
+      <w:r>
+        <w:rPr>
+          <w:lang w:val="en-PK"/>
+        </w:rPr>
+        <w:t>splitted</w:t>
+      </w:r>
+      <w:proofErr w:type="spellEnd"/>
+      <w:r>
+        <w:rPr>
+          <w:lang w:val="en-PK"/>
+        </w:rPr>
+        <w:t xml:space="preserve"> into clusters</w:t>
+      </w:r>
+    </w:p>
+    <w:p>
+      <w:pPr>
+        <w:rPr>
+          <w:lang w:val="en-PK"/>
+        </w:rPr>
+      </w:pPr>
+      <w:r>
+        <w:rPr>
+          <w:lang w:val="en-PK"/>
+        </w:rPr>
+        <w:lastRenderedPageBreak/>
+        <w:drawing>
+          <wp:inline distT="0" distB="0" distL="0" distR="0" wp14:anchorId="54536323" wp14:editId="1E0F15DA">
+            <wp:extent cx="3286584" cy="4953691"/>
+            <wp:effectExtent l="0" t="0" r="9525" b="0"/>
+            <wp:docPr id="5" name="Picture 5"/>
+            <wp:cNvGraphicFramePr>
+              <a:graphicFrameLocks xmlns:a="http://schemas.openxmlformats.org/drawingml/2006/main" noChangeAspect="1"/>
+            </wp:cNvGraphicFramePr>
+            <a:graphic xmlns:a="http://schemas.openxmlformats.org/drawingml/2006/main">
+              <a:graphicData uri="http://schemas.openxmlformats.org/drawingml/2006/picture">
+                <pic:pic xmlns:pic="http://schemas.openxmlformats.org/drawingml/2006/picture">
+                  <pic:nvPicPr>
+                    <pic:cNvPr id="1" name=""/>
+                    <pic:cNvPicPr/>
+                  </pic:nvPicPr>
+                  <pic:blipFill>
+                    <a:blip r:embed="rId9"/>
+                    <a:stretch>
+                      <a:fillRect/>
+                    </a:stretch>
+                  </pic:blipFill>
+                  <pic:spPr>
+                    <a:xfrm>
+                      <a:off x="0" y="0"/>
+                      <a:ext cx="3286584" cy="4953691"/>
+                    </a:xfrm>
+                    <a:prstGeom prst="rect">
+                      <a:avLst/>
+                    </a:prstGeom>
+                  </pic:spPr>
+                </pic:pic>
+              </a:graphicData>
+            </a:graphic>
+          </wp:inline>
+        </w:drawing>
+      </w:r>
+    </w:p>
+    <w:p>
+      <w:pPr>
+        <w:rPr>
+          <w:lang w:val="en-PK"/>
+        </w:rPr>
+      </w:pPr>
+      <w:r>
+        <w:rPr>
+          <w:lang w:val="en-PK"/>
+        </w:rPr>
+        <w:drawing>
+          <wp:inline distT="0" distB="0" distL="0" distR="0" wp14:anchorId="2CB4F4CC" wp14:editId="46EB0143">
+            <wp:extent cx="5731510" cy="3180715"/>
+            <wp:effectExtent l="0" t="0" r="2540" b="635"/>
+            <wp:docPr id="6" name="Picture 6"/>
+            <wp:cNvGraphicFramePr>
+              <a:graphicFrameLocks xmlns:a="http://schemas.openxmlformats.org/drawingml/2006/main" noChangeAspect="1"/>
+            </wp:cNvGraphicFramePr>
+            <a:graphic xmlns:a="http://schemas.openxmlformats.org/drawingml/2006/main">
+              <a:graphicData uri="http://schemas.openxmlformats.org/drawingml/2006/picture">
+                <pic:pic xmlns:pic="http://schemas.openxmlformats.org/drawingml/2006/picture">
+                  <pic:nvPicPr>
+                    <pic:cNvPr id="1" name=""/>
+                    <pic:cNvPicPr/>
+                  </pic:nvPicPr>
+                  <pic:blipFill>
+                    <a:blip r:embed="rId10"/>
+                    <a:stretch>
+                      <a:fillRect/>
+                    </a:stretch>
+                  </pic:blipFill>
+                  <pic:spPr>
+                    <a:xfrm>
+                      <a:off x="0" y="0"/>
+                      <a:ext cx="5731510" cy="3180715"/>
+                    </a:xfrm>
+                    <a:prstGeom prst="rect">
+                      <a:avLst/>
+                    </a:prstGeom>
+                  </pic:spPr>
+                </pic:pic>
+              </a:graphicData>
+            </a:graphic>
+          </wp:inline>
+        </w:drawing>
+      </w:r>
+    </w:p>
+    <w:p>
+      <w:pPr>
+        <w:rPr>
+          <w:lang w:val="en-PK"/>
+        </w:rPr>
+      </w:pPr>
+    </w:p>
+    <w:p>
+      <w:pPr>
+        <w:rPr>
+          <w:lang w:val="en-PK"/>
+        </w:rPr>
+      </w:pPr>
+      <w:r>
+        <w:rPr>
+          <w:lang w:val="en-PK"/>
+        </w:rPr>
+        <w:t>REDIS is written in C</w:t>
+      </w:r>
+    </w:p>
+    <w:p>
+      <w:pPr>
+        <w:rPr>
+          <w:lang w:val="en-PK"/>
+        </w:rPr>
+      </w:pPr>
+      <w:r>
+        <w:rPr>
+          <w:lang w:val="en-PK"/>
+        </w:rPr>
+        <w:lastRenderedPageBreak/>
+        <w:drawing>
+          <wp:inline distT="0" distB="0" distL="0" distR="0" wp14:anchorId="33DF1A15" wp14:editId="4341E054">
+            <wp:extent cx="5731510" cy="2435860"/>
+            <wp:effectExtent l="0" t="0" r="2540" b="2540"/>
+            <wp:docPr id="7" name="Picture 7"/>
+            <wp:cNvGraphicFramePr>
+              <a:graphicFrameLocks xmlns:a="http://schemas.openxmlformats.org/drawingml/2006/main" noChangeAspect="1"/>
+            </wp:cNvGraphicFramePr>
+            <a:graphic xmlns:a="http://schemas.openxmlformats.org/drawingml/2006/main">
+              <a:graphicData uri="http://schemas.openxmlformats.org/drawingml/2006/picture">
+                <pic:pic xmlns:pic="http://schemas.openxmlformats.org/drawingml/2006/picture">
+                  <pic:nvPicPr>
+                    <pic:cNvPr id="1" name=""/>
+                    <pic:cNvPicPr/>
+                  </pic:nvPicPr>
+                  <pic:blipFill>
+                    <a:blip r:embed="rId11"/>
+                    <a:stretch>
+                      <a:fillRect/>
+                    </a:stretch>
+                  </pic:blipFill>
+                  <pic:spPr>
+                    <a:xfrm>
+                      <a:off x="0" y="0"/>
+                      <a:ext cx="5731510" cy="2435860"/>
+                    </a:xfrm>
+                    <a:prstGeom prst="rect">
+                      <a:avLst/>
+                    </a:prstGeom>
+                  </pic:spPr>
+                </pic:pic>
+              </a:graphicData>
+            </a:graphic>
+          </wp:inline>
+        </w:drawing>
+      </w:r>
+    </w:p>
+    <w:p>
+      <w:pPr>
+        <w:rPr>
+          <w:lang w:val="en-PK"/>
+        </w:rPr>
+      </w:pPr>
+      <w:r>
+        <w:rPr>
+          <w:lang w:val="en-PK"/>
+        </w:rPr>
+        <w:t>You can manage memory directly</w:t>
+      </w:r>
+    </w:p>
+    <w:p>
+      <w:pPr>
+        <w:rPr>
+          <w:lang w:val="en-PK"/>
+        </w:rPr>
+      </w:pPr>
     </w:p>
     <w:p>
       <w:pPr>

</xml_diff>